<commit_message>
Mise à jour du workflow
</commit_message>
<xml_diff>
--- a/Description du workflow.docx
+++ b/Description du workflow.docx
@@ -2929,24 +2929,7 @@
         <w:t xml:space="preserve"> sur base de la check-list de prise de contact.</w:t>
       </w:r>
       <w:r>
-        <w:t xml:space="preserve"> </w:t>
-      </w:r>
-      <w:r>
-        <w:t xml:space="preserve">La liste complète des </w:t>
-      </w:r>
-      <w:r>
-        <w:t xml:space="preserve">aspects importants à discuter lors de la prise de contact avec le producteur </w:t>
-      </w:r>
-      <w:r>
-        <w:t>se trouve dans un document spécifique</w:t>
-      </w:r>
-      <w:r>
-        <w:t>.</w:t>
-      </w:r>
-      <w:bookmarkStart w:id="18" w:name="_GoBack"/>
-      <w:bookmarkEnd w:id="18"/>
-      <w:r>
-        <w:t xml:space="preserve"> [GIM]</w:t>
+        <w:t xml:space="preserve"> La liste complète des aspects importants à discuter lors de la prise de contact avec le producteur se trouve dans un document spécifique. [GIM]</w:t>
       </w:r>
     </w:p>
     <w:p>
@@ -3105,14 +3088,14 @@
         <w:spacing w:line="360" w:lineRule="auto"/>
         <w:jc w:val="both"/>
       </w:pPr>
-      <w:bookmarkStart w:id="19" w:name="_Toc398716419"/>
+      <w:bookmarkStart w:id="18" w:name="_Toc398716419"/>
       <w:r>
         <w:t>Pré-remplissage du template Excel</w:t>
       </w:r>
       <w:r>
         <w:t xml:space="preserve"> et envoi au producteur</w:t>
       </w:r>
-      <w:bookmarkEnd w:id="19"/>
+      <w:bookmarkEnd w:id="18"/>
     </w:p>
     <w:p>
       <w:pPr>
@@ -3563,14 +3546,14 @@
         <w:spacing w:line="360" w:lineRule="auto"/>
         <w:jc w:val="both"/>
       </w:pPr>
-      <w:bookmarkStart w:id="20" w:name="_Toc398716420"/>
+      <w:bookmarkStart w:id="19" w:name="_Toc398716420"/>
       <w:r>
         <w:t>Encodage des informations dans le template Excel</w:t>
       </w:r>
       <w:r>
         <w:t>, récolte de documents divers et production de la vignette</w:t>
       </w:r>
-      <w:bookmarkEnd w:id="20"/>
+      <w:bookmarkEnd w:id="19"/>
     </w:p>
     <w:p>
       <w:pPr>
@@ -3668,7 +3651,10 @@
         <w:jc w:val="both"/>
       </w:pPr>
       <w:r>
-        <w:t>Helpdesk DIG (Intervenant)</w:t>
+        <w:t>Distributeur</w:t>
+      </w:r>
+      <w:r>
+        <w:t xml:space="preserve"> (Intervenant)</w:t>
       </w:r>
     </w:p>
     <w:p>
@@ -3801,13 +3787,7 @@
         <w:t xml:space="preserve"> Excel</w:t>
       </w:r>
       <w:r>
-        <w:t xml:space="preserve"> </w:t>
-      </w:r>
-      <w:r>
-        <w:t>y compris les informations relatives à la distribution</w:t>
-      </w:r>
-      <w:r>
-        <w:t xml:space="preserve"> si le producteur est distributeur.</w:t>
+        <w:t xml:space="preserve"> y compris les informations relatives à la distribution si le producteur est distributeur.</w:t>
       </w:r>
       <w:r>
         <w:t xml:space="preserve"> </w:t>
@@ -3921,7 +3901,13 @@
       </w:r>
       <w:proofErr w:type="spellEnd"/>
       <w:r>
-        <w:t xml:space="preserve"> à GIM dans le cas où le producteur n’est pas le distributeur principal mais bien la DIG. GIM envoie alors à son tour le </w:t>
+        <w:t xml:space="preserve"> à GIM dans le cas où le producteur n’est pas le distrib</w:t>
+      </w:r>
+      <w:r>
+        <w:t>uteur principal</w:t>
+      </w:r>
+      <w:r>
+        <w:t xml:space="preserve">. GIM envoie alors à son tour le </w:t>
       </w:r>
       <w:proofErr w:type="spellStart"/>
       <w:r>
@@ -3929,7 +3915,13 @@
       </w:r>
       <w:proofErr w:type="spellEnd"/>
       <w:r>
-        <w:t xml:space="preserve"> au helpdesk de la DIG pour remplissage de la section « Distribution ». Une fois la section remplie, le </w:t>
+        <w:t xml:space="preserve"> au </w:t>
+      </w:r>
+      <w:r>
+        <w:t>distributeur</w:t>
+      </w:r>
+      <w:r>
+        <w:t xml:space="preserve"> pour remplissage de la section « Distribution ». Une fois la section remplie, le </w:t>
       </w:r>
       <w:proofErr w:type="spellStart"/>
       <w:r>
@@ -3937,7 +3929,13 @@
       </w:r>
       <w:proofErr w:type="spellEnd"/>
       <w:r>
-        <w:t xml:space="preserve"> est directement envoyé à GIM pour la suite du workflow. [Producteur], [Helpdesk DIG], [GIM] </w:t>
+        <w:t xml:space="preserve"> est directement envoyé à GIM pour la suite du workflow. [Producteur], [</w:t>
+      </w:r>
+      <w:r>
+        <w:t>Distributeur</w:t>
+      </w:r>
+      <w:r>
+        <w:t xml:space="preserve">], [GIM] </w:t>
       </w:r>
     </w:p>
     <w:p>
@@ -4018,11 +4016,11 @@
         <w:spacing w:line="360" w:lineRule="auto"/>
         <w:jc w:val="both"/>
       </w:pPr>
-      <w:bookmarkStart w:id="21" w:name="_Toc398716421"/>
+      <w:bookmarkStart w:id="20" w:name="_Toc398716421"/>
       <w:r>
         <w:t>Validation de l’encodage des informations dans le template Excel et des documents transmis</w:t>
       </w:r>
-      <w:bookmarkEnd w:id="21"/>
+      <w:bookmarkEnd w:id="20"/>
     </w:p>
     <w:p>
       <w:pPr>
@@ -4411,7 +4409,7 @@
         <w:spacing w:line="360" w:lineRule="auto"/>
         <w:jc w:val="both"/>
       </w:pPr>
-      <w:bookmarkStart w:id="22" w:name="_Toc398716422"/>
+      <w:bookmarkStart w:id="21" w:name="_Toc398716422"/>
       <w:r>
         <w:t xml:space="preserve">Conversion du template Excel en fichier XML et validation vis-à-vis des </w:t>
       </w:r>
@@ -4423,7 +4421,7 @@
       <w:r>
         <w:t>.</w:t>
       </w:r>
-      <w:bookmarkEnd w:id="22"/>
+      <w:bookmarkEnd w:id="21"/>
       <w:r>
         <w:t xml:space="preserve"> </w:t>
       </w:r>
@@ -4533,7 +4531,10 @@
         <w:jc w:val="both"/>
       </w:pPr>
       <w:r>
-        <w:t>Input : Template Excel rempli validé.</w:t>
+        <w:t>Input</w:t>
+      </w:r>
+      <w:r>
+        <w:t> : Template Excel rempli validé.</w:t>
       </w:r>
     </w:p>
     <w:p>
@@ -4636,22 +4637,23 @@
       </w:r>
       <w:proofErr w:type="spellStart"/>
       <w:r>
-        <w:t>schématrons</w:t>
+        <w:t>schématr</w:t>
+      </w:r>
+      <w:r>
+        <w:t>ons</w:t>
       </w:r>
       <w:proofErr w:type="spellEnd"/>
       <w:r>
-        <w:t xml:space="preserve"> INSPIRE, </w:t>
-      </w:r>
-      <w:proofErr w:type="spellStart"/>
-      <w:r>
-        <w:t>GeoNetwork</w:t>
-      </w:r>
-      <w:proofErr w:type="spellEnd"/>
+        <w:t xml:space="preserve"> INSPIRE</w:t>
+      </w:r>
       <w:r>
         <w:t xml:space="preserve"> et ISO19139.  </w:t>
       </w:r>
       <w:r>
         <w:t>Signalons que pour vérifier la conformité vis-à-vis du schéma INSPIRE, il est nécessaire d’éditer manuellement le fichier XML afin d’en retirer les éléments spécifiques « RW » qu’il contient.</w:t>
+      </w:r>
+      <w:r>
+        <w:t xml:space="preserve"> La procédure de validation avant import décrit ces étapes.</w:t>
       </w:r>
     </w:p>
     <w:p>
@@ -4737,6 +4739,22 @@
         <w:t>schématrons</w:t>
       </w:r>
       <w:proofErr w:type="spellEnd"/>
+    </w:p>
+    <w:p>
+      <w:pPr>
+        <w:pStyle w:val="BodyText"/>
+        <w:numPr>
+          <w:ilvl w:val="0"/>
+          <w:numId w:val="30"/>
+        </w:numPr>
+        <w:spacing w:line="360" w:lineRule="auto"/>
+        <w:jc w:val="both"/>
+      </w:pPr>
+      <w:r>
+        <w:t>Procédure de validation du fichier XML avant import</w:t>
+      </w:r>
+      <w:bookmarkStart w:id="22" w:name="_GoBack"/>
+      <w:bookmarkEnd w:id="22"/>
     </w:p>
     <w:p>
       <w:pPr>
@@ -5723,7 +5741,7 @@
       <w:rPr>
         <w:noProof/>
       </w:rPr>
-      <w:t>1</w:t>
+      <w:t>11</w:t>
     </w:r>
     <w:r>
       <w:rPr>
@@ -9866,7 +9884,7 @@
 </file>
 
 <file path=customXml/itemProps1.xml><?xml version="1.0" encoding="utf-8"?>
-<ds:datastoreItem xmlns:ds="http://schemas.openxmlformats.org/officeDocument/2006/customXml" ds:itemID="{ACDE0D5C-652D-4A6B-9AB6-52100CDF2115}">
+<ds:datastoreItem xmlns:ds="http://schemas.openxmlformats.org/officeDocument/2006/customXml" ds:itemID="{8E50D27F-AA70-4309-BC32-477C9CA02590}">
   <ds:schemaRefs>
     <ds:schemaRef ds:uri="http://schemas.openxmlformats.org/officeDocument/2006/bibliography"/>
   </ds:schemaRefs>

</xml_diff>